<commit_message>
testing solidity contracts, updating research and progress
</commit_message>
<xml_diff>
--- a/research/rough research.docx
+++ b/research/rough research.docx
@@ -5,11 +5,21 @@
     <w:p>
       <w:pPr>
         <w:rPr>
-          <w:lang w:val="en-US"/>
-        </w:rPr>
-      </w:pPr>
-      <w:r>
-        <w:rPr>
+          <w:b/>
+          <w:bCs/>
+          <w:sz w:val="28"/>
+          <w:szCs w:val="36"/>
+          <w:u w:val="single"/>
+          <w:lang w:val="en-US"/>
+        </w:rPr>
+      </w:pPr>
+      <w:r>
+        <w:rPr>
+          <w:b/>
+          <w:bCs/>
+          <w:sz w:val="28"/>
+          <w:szCs w:val="36"/>
+          <w:u w:val="single"/>
           <w:lang w:val="en-US"/>
         </w:rPr>
         <w:t>Solidity:</w:t>
@@ -97,6 +107,75 @@
         </w:rPr>
         <w:tab/>
         <w:t>-&gt; smart contracts are publically accessible</w:t>
+      </w:r>
+    </w:p>
+    <w:p>
+      <w:pPr>
+        <w:rPr>
+          <w:lang w:val="en-US"/>
+        </w:rPr>
+      </w:pPr>
+    </w:p>
+    <w:p>
+      <w:pPr>
+        <w:rPr>
+          <w:b/>
+          <w:bCs/>
+          <w:sz w:val="28"/>
+          <w:szCs w:val="36"/>
+          <w:u w:val="single"/>
+          <w:lang w:val="en-US"/>
+        </w:rPr>
+      </w:pPr>
+      <w:r>
+        <w:rPr>
+          <w:b/>
+          <w:bCs/>
+          <w:sz w:val="28"/>
+          <w:szCs w:val="36"/>
+          <w:u w:val="single"/>
+          <w:lang w:val="en-US"/>
+        </w:rPr>
+        <w:t>Hardhat</w:t>
+      </w:r>
+      <w:r>
+        <w:rPr>
+          <w:b/>
+          <w:bCs/>
+          <w:sz w:val="28"/>
+          <w:szCs w:val="36"/>
+          <w:u w:val="single"/>
+          <w:lang w:val="en-US"/>
+        </w:rPr>
+        <w:t>:</w:t>
+      </w:r>
+    </w:p>
+    <w:p>
+      <w:pPr>
+        <w:ind w:firstLine="720"/>
+        <w:rPr>
+          <w:lang w:val="en-US"/>
+        </w:rPr>
+      </w:pPr>
+      <w:r>
+        <w:t xml:space="preserve">-&gt; </w:t>
+      </w:r>
+      <w:r>
+        <w:t xml:space="preserve">Hardhat is a development environment for Ethereum software. </w:t>
+      </w:r>
+    </w:p>
+    <w:p>
+      <w:pPr>
+        <w:ind w:firstLine="720"/>
+        <w:rPr>
+          <w:lang w:val="en-US"/>
+        </w:rPr>
+      </w:pPr>
+      <w:r>
+        <w:rPr>
+          <w:lang w:val="en-US"/>
+        </w:rPr>
+        <w:t>-&gt; we are using it to develop and deploy contracts that are written in solidity.</w:t>
       </w:r>
     </w:p>
     <w:p>
@@ -693,7 +772,6 @@
   <w:style w:type="character" w:default="1" w:styleId="DefaultParagraphFont">
     <w:name w:val="Default Paragraph Font"/>
     <w:uiPriority w:val="1"/>
-    <w:semiHidden/>
     <w:unhideWhenUsed/>
   </w:style>
   <w:style w:type="table" w:default="1" w:styleId="TableNormal">

</xml_diff>